<commit_message>
Bounce to MSWord, fix typos.
</commit_message>
<xml_diff>
--- a/doc/masterminter.docx
+++ b/doc/masterminter.docx
@@ -2,13 +2,13 @@
 <file path=word/document.xml><?xml version="1.0" encoding="utf-8"?>
 <w:document xmlns:w="http://schemas.openxmlformats.org/wordprocessingml/2006/main" xmlns:m="http://schemas.openxmlformats.org/officeDocument/2006/math" xmlns:r="http://schemas.openxmlformats.org/officeDocument/2006/relationships" xmlns:o="urn:schemas-microsoft-com:office:office" xmlns:v="urn:schemas-microsoft-com:vml" xmlns:w10="urn:schemas-microsoft-com:office:word" xmlns:a="http://schemas.openxmlformats.org/drawingml/2006/main" xmlns:pic="http://schemas.openxmlformats.org/drawingml/2006/picture" xmlns:wp="http://schemas.openxmlformats.org/drawingml/2006/wordprocessingDrawing">
   <w:body>
-    <w:bookmarkStart w:id="20" w:name="masterminter-contract"/>
+    <w:bookmarkStart w:id="20" w:name="draft-master-minter-contract"/>
     <w:p>
       <w:pPr>
         <w:pStyle w:val="Heading1"/>
       </w:pPr>
       <w:r>
-        <w:t xml:space="preserve">MasterMinter contract</w:t>
+        <w:t xml:space="preserve">DRAFT: Master Minter contract</w:t>
       </w:r>
     </w:p>
     <w:p>
@@ -16,7 +16,7 @@
         <w:pStyle w:val="FirstParagraph"/>
       </w:pPr>
       <w:r>
-        <w:t xml:space="preserve">The MasterMinter is a governance contract. It delegates the functionality of the</w:t>
+        <w:t xml:space="preserve">The Master Minter is a governance contract. It delegates the functionality of the</w:t>
       </w:r>
       <w:r>
         <w:t xml:space="preserve"> </w:t>
@@ -46,13 +46,13 @@
         <w:t xml:space="preserve"> </w:t>
       </w:r>
       <w:r>
-        <w:t xml:space="preserve">role can add and remove minters from a NATGXToken and set their</w:t>
-      </w:r>
-      <w:r>
-        <w:t xml:space="preserve"> </w:t>
-      </w:r>
-      <w:r>
-        <w:t xml:space="preserve">allowances.) The MasterMinter contract delegates the minter management</w:t>
+        <w:t xml:space="preserve">role can add and remove minters from a NATGX Token and set their</w:t>
+      </w:r>
+      <w:r>
+        <w:t xml:space="preserve"> </w:t>
+      </w:r>
+      <w:r>
+        <w:t xml:space="preserve">allowances.) The Master Minter contract delegates the minter management</w:t>
       </w:r>
       <w:r>
         <w:t xml:space="preserve"> </w:t>
@@ -150,7 +150,7 @@
         <w:pStyle w:val="BodyText"/>
       </w:pPr>
       <w:r>
-        <w:t xml:space="preserve">Minters and NATGXToken holders are not affected by replacing a</w:t>
+        <w:t xml:space="preserve">Minters and NATGX Token holders are not affected by replacing a</w:t>
       </w:r>
       <w:r>
         <w:t xml:space="preserve"> </w:t>
@@ -174,7 +174,7 @@
         <w:rPr>
           <w:rStyle w:val="VerbatimChar"/>
         </w:rPr>
-        <w:t xml:space="preserve">MasterMinter</w:t>
+        <w:t xml:space="preserve">Master Minter</w:t>
       </w:r>
       <w:r>
         <w:t xml:space="preserve"> </w:t>
@@ -207,7 +207,7 @@
         <w:rPr>
           <w:rStyle w:val="VerbatimChar"/>
         </w:rPr>
-        <w:t xml:space="preserve">MasterMinter</w:t>
+        <w:t xml:space="preserve">Master Minter</w:t>
       </w:r>
       <w:r>
         <w:t xml:space="preserve"> </w:t>
@@ -342,7 +342,7 @@
         <w:rPr>
           <w:rStyle w:val="VerbatimChar"/>
         </w:rPr>
-        <w:t xml:space="preserve">MasterMinter</w:t>
+        <w:t xml:space="preserve">Master Minter</w:t>
       </w:r>
       <w:r>
         <w:t xml:space="preserve"> </w:t>
@@ -357,7 +357,7 @@
         <w:rPr>
           <w:rStyle w:val="VerbatimChar"/>
         </w:rPr>
-        <w:t xml:space="preserve">MasterMinter</w:t>
+        <w:t xml:space="preserve">Master Minter</w:t>
       </w:r>
       <w:r>
         <w:t xml:space="preserve"> </w:t>
@@ -444,23 +444,23 @@
         <w:t xml:space="preserve"> </w:t>
       </w:r>
       <w:r>
-        <w:t xml:space="preserve">cannot perform any actions on the MasterMinter contract. It interacts only</w:t>
-      </w:r>
-      <w:r>
-        <w:t xml:space="preserve"> </w:t>
-      </w:r>
-      <w:r>
-        <w:t xml:space="preserve">with the NATGXToken contract.</w:t>
+        <w:t xml:space="preserve">cannot perform any actions on the Master Minter contract. It interacts only</w:t>
+      </w:r>
+      <w:r>
+        <w:t xml:space="preserve"> </w:t>
+      </w:r>
+      <w:r>
+        <w:t xml:space="preserve">with the NATGX Token contract.</w:t>
       </w:r>
     </w:p>
     <w:bookmarkEnd w:id="21"/>
-    <w:bookmarkStart w:id="22" w:name="interaction-with-natgxtoken-contract"/>
+    <w:bookmarkStart w:id="22" w:name="interaction-with-natgx-token-contract"/>
     <w:p>
       <w:pPr>
         <w:pStyle w:val="Heading1"/>
       </w:pPr>
       <w:r>
-        <w:t xml:space="preserve">Interaction with NATGXToken contract</w:t>
+        <w:t xml:space="preserve">Interaction with NATGX Token contract</w:t>
       </w:r>
     </w:p>
     <w:p>
@@ -483,7 +483,7 @@
         <w:t xml:space="preserve"> </w:t>
       </w:r>
       <w:r>
-        <w:t xml:space="preserve">of the NATGXToken contract can set the</w:t>
+        <w:t xml:space="preserve">of the NATGX Token contract can set the</w:t>
       </w:r>
       <w:r>
         <w:t xml:space="preserve"> </w:t>
@@ -513,7 +513,7 @@
         <w:rPr>
           <w:rStyle w:val="VerbatimChar"/>
         </w:rPr>
-        <w:t xml:space="preserve">MasterMinter</w:t>
+        <w:t xml:space="preserve">Master Minter</w:t>
       </w:r>
       <w:r>
         <w:t xml:space="preserve"> </w:t>
@@ -528,13 +528,13 @@
         <w:rPr>
           <w:rStyle w:val="VerbatimChar"/>
         </w:rPr>
-        <w:t xml:space="preserve">MasterMinter</w:t>
-      </w:r>
-      <w:r>
-        <w:t xml:space="preserve"> </w:t>
-      </w:r>
-      <w:r>
-        <w:t xml:space="preserve">contract to call minter management functions on the NATGXToken contract:</w:t>
+        <w:t xml:space="preserve">Master Minter</w:t>
+      </w:r>
+      <w:r>
+        <w:t xml:space="preserve"> </w:t>
+      </w:r>
+      <w:r>
+        <w:t xml:space="preserve">contract to call minter management functions on the NATGX Token contract:</w:t>
       </w:r>
     </w:p>
     <w:p>
@@ -752,7 +752,7 @@
         <w:rPr>
           <w:rStyle w:val="VerbatimChar"/>
         </w:rPr>
-        <w:t xml:space="preserve">MasterMinter</w:t>
+        <w:t xml:space="preserve">Master Minter</w:t>
       </w:r>
       <w:r>
         <w:t xml:space="preserve"> </w:t>
@@ -794,7 +794,7 @@
         <w:rPr>
           <w:rStyle w:val="VerbatimChar"/>
         </w:rPr>
-        <w:t xml:space="preserve">MasterMinter</w:t>
+        <w:t xml:space="preserve">Master Minter</w:t>
       </w:r>
       <w:r>
         <w:t xml:space="preserve"> </w:t>
@@ -850,7 +850,7 @@
         <w:rPr>
           <w:rStyle w:val="VerbatimChar"/>
         </w:rPr>
-        <w:t xml:space="preserve">MasterMinter</w:t>
+        <w:t xml:space="preserve">Master Minter</w:t>
       </w:r>
       <w:r>
         <w:t xml:space="preserve">, the</w:t>
@@ -862,7 +862,7 @@
         <w:rPr>
           <w:rStyle w:val="VerbatimChar"/>
         </w:rPr>
-        <w:t xml:space="preserve">MasterMinter</w:t>
+        <w:t xml:space="preserve">Master Minter</w:t>
       </w:r>
       <w:r>
         <w:t xml:space="preserve"> </w:t>
@@ -883,7 +883,7 @@
         <w:rPr>
           <w:rStyle w:val="VerbatimChar"/>
         </w:rPr>
-        <w:t xml:space="preserve">NATGXToken</w:t>
+        <w:t xml:space="preserve">NATGX Token</w:t>
       </w:r>
       <w:r>
         <w:t xml:space="preserve"> </w:t>
@@ -904,7 +904,7 @@
         <w:rPr>
           <w:rStyle w:val="VerbatimChar"/>
         </w:rPr>
-        <w:t xml:space="preserve">MasterMinter</w:t>
+        <w:t xml:space="preserve">Master Minter</w:t>
       </w:r>
       <w:r>
         <w:t xml:space="preserve"> </w:t>
@@ -919,7 +919,7 @@
         <w:rPr>
           <w:rStyle w:val="VerbatimChar"/>
         </w:rPr>
-        <w:t xml:space="preserve">NATGXToken</w:t>
+        <w:t xml:space="preserve">NATGX Token</w:t>
       </w:r>
       <w:r>
         <w:t xml:space="preserve"> </w:t>
@@ -1181,7 +1181,7 @@
         <w:rPr>
           <w:rStyle w:val="VerbatimChar"/>
         </w:rPr>
-        <w:t xml:space="preserve">MasterMinter</w:t>
+        <w:t xml:space="preserve">Master Minter</w:t>
       </w:r>
       <w:r>
         <w:t xml:space="preserve"> </w:t>
@@ -1283,7 +1283,7 @@
         <w:rPr>
           <w:rStyle w:val="VerbatimChar"/>
         </w:rPr>
-        <w:t xml:space="preserve">MasterMinter</w:t>
+        <w:t xml:space="preserve">Master Minter</w:t>
       </w:r>
       <w:r>
         <w:t xml:space="preserve"> </w:t>
@@ -1391,7 +1391,7 @@
         <w:rPr>
           <w:rStyle w:val="VerbatimChar"/>
         </w:rPr>
-        <w:t xml:space="preserve">MasterMinter</w:t>
+        <w:t xml:space="preserve">Master Minter</w:t>
       </w:r>
       <w:r>
         <w:t xml:space="preserve"> </w:t>
@@ -1466,7 +1466,7 @@
         <w:rPr>
           <w:rStyle w:val="VerbatimChar"/>
         </w:rPr>
-        <w:t xml:space="preserve">MasterMinter</w:t>
+        <w:t xml:space="preserve">Master Minter</w:t>
       </w:r>
       <w:r>
         <w:t xml:space="preserve"> </w:t>
@@ -1532,7 +1532,7 @@
         <w:rPr>
           <w:rStyle w:val="VerbatimChar"/>
         </w:rPr>
-        <w:t xml:space="preserve">MasterMinter</w:t>
+        <w:t xml:space="preserve">Master Minter</w:t>
       </w:r>
       <w:r>
         <w:t xml:space="preserve"> </w:t>
@@ -1547,7 +1547,7 @@
         <w:rPr>
           <w:rStyle w:val="VerbatimChar"/>
         </w:rPr>
-        <w:t xml:space="preserve">NATGXToken</w:t>
+        <w:t xml:space="preserve">NATGX Token</w:t>
       </w:r>
       <w:r>
         <w:t xml:space="preserve"> </w:t>
@@ -1571,7 +1571,7 @@
         <w:pStyle w:val="Compact"/>
       </w:pPr>
       <w:r>
-        <w:t xml:space="preserve">NATGXToken</w:t>
+        <w:t xml:space="preserve">NATGX Token</w:t>
       </w:r>
       <w:r>
         <w:t xml:space="preserve"> </w:t>
@@ -1583,7 +1583,7 @@
         <w:t xml:space="preserve"> </w:t>
       </w:r>
       <w:r>
-        <w:t xml:space="preserve">MasterMinter.</w:t>
+        <w:t xml:space="preserve">Master Minter.</w:t>
       </w:r>
       <w:r>
         <w:t xml:space="preserve"> </w:t>
@@ -1598,7 +1598,7 @@
         <w:rPr>
           <w:rStyle w:val="VerbatimChar"/>
         </w:rPr>
-        <w:t xml:space="preserve">MasterMinter</w:t>
+        <w:t xml:space="preserve">Master Minter</w:t>
       </w:r>
       <w:r>
         <w:t xml:space="preserve"> </w:t>
@@ -1628,7 +1628,7 @@
         <w:rPr>
           <w:rStyle w:val="VerbatimChar"/>
         </w:rPr>
-        <w:t xml:space="preserve">NATGXToken</w:t>
+        <w:t xml:space="preserve">NATGX Token</w:t>
       </w:r>
       <w:r>
         <w:t xml:space="preserve"> </w:t>
@@ -1643,7 +1643,7 @@
         <w:rPr>
           <w:rStyle w:val="VerbatimChar"/>
         </w:rPr>
-        <w:t xml:space="preserve">MasterMinter</w:t>
+        <w:t xml:space="preserve">Master Minter</w:t>
       </w:r>
       <w:r>
         <w:t xml:space="preserve"> </w:t>
@@ -1703,7 +1703,7 @@
         <w:rPr>
           <w:rStyle w:val="VerbatimChar"/>
         </w:rPr>
-        <w:t xml:space="preserve">NATGXToken</w:t>
+        <w:t xml:space="preserve">NATGX Token</w:t>
       </w:r>
       <w:r>
         <w:t xml:space="preserve">. Once the</w:t>
@@ -1715,7 +1715,7 @@
         <w:rPr>
           <w:rStyle w:val="VerbatimChar"/>
         </w:rPr>
-        <w:t xml:space="preserve">MasterMinter</w:t>
+        <w:t xml:space="preserve">Master Minter</w:t>
       </w:r>
       <w:r>
         <w:t xml:space="preserve"> </w:t>
@@ -1736,7 +1736,7 @@
         <w:rPr>
           <w:rStyle w:val="VerbatimChar"/>
         </w:rPr>
-        <w:t xml:space="preserve">NATGXToken</w:t>
+        <w:t xml:space="preserve">NATGX Token</w:t>
       </w:r>
       <w:r>
         <w:t xml:space="preserve"> </w:t>
@@ -1760,7 +1760,7 @@
         <w:rPr>
           <w:rStyle w:val="VerbatimChar"/>
         </w:rPr>
-        <w:t xml:space="preserve">updateMasterMinter</w:t>
+        <w:t xml:space="preserve">updateMaster Minter</w:t>
       </w:r>
       <w:r>
         <w:t xml:space="preserve"> </w:t>
@@ -1790,7 +1790,7 @@
         <w:rPr>
           <w:rStyle w:val="VerbatimChar"/>
         </w:rPr>
-        <w:t xml:space="preserve">MasterMinter</w:t>
+        <w:t xml:space="preserve">Master Minter</w:t>
       </w:r>
       <w:r>
         <w:t xml:space="preserve"> </w:t>
@@ -1808,7 +1808,7 @@
         <w:pStyle w:val="Compact"/>
       </w:pPr>
       <w:r>
-        <w:t xml:space="preserve">MasterMinter</w:t>
+        <w:t xml:space="preserve">Master Minter</w:t>
       </w:r>
       <w:r>
         <w:t xml:space="preserve"> </w:t>
@@ -1820,7 +1820,7 @@
         <w:t xml:space="preserve"> </w:t>
       </w:r>
       <w:r>
-        <w:t xml:space="preserve">NATGXToken.</w:t>
+        <w:t xml:space="preserve">NATGX Token.</w:t>
       </w:r>
       <w:r>
         <w:t xml:space="preserve"> </w:t>
@@ -1835,7 +1835,7 @@
         <w:rPr>
           <w:rStyle w:val="VerbatimChar"/>
         </w:rPr>
-        <w:t xml:space="preserve">MasterMinter</w:t>
+        <w:t xml:space="preserve">Master Minter</w:t>
       </w:r>
       <w:r>
         <w:t xml:space="preserve"> </w:t>
@@ -1880,7 +1880,7 @@
         <w:rPr>
           <w:rStyle w:val="VerbatimChar"/>
         </w:rPr>
-        <w:t xml:space="preserve">NATGXToken</w:t>
+        <w:t xml:space="preserve">NATGX Token</w:t>
       </w:r>
       <w:r>
         <w:t xml:space="preserve"> </w:t>
@@ -1910,7 +1910,7 @@
         <w:rPr>
           <w:rStyle w:val="VerbatimChar"/>
         </w:rPr>
-        <w:t xml:space="preserve">MasterMinter</w:t>
+        <w:t xml:space="preserve">Master Minter</w:t>
       </w:r>
       <w:r>
         <w:t xml:space="preserve"> </w:t>
@@ -1925,7 +1925,7 @@
         <w:rPr>
           <w:rStyle w:val="VerbatimChar"/>
         </w:rPr>
-        <w:t xml:space="preserve">MasterMinter</w:t>
+        <w:t xml:space="preserve">Master Minter</w:t>
       </w:r>
       <w:r>
         <w:t xml:space="preserve"> </w:t>
@@ -1971,13 +1971,13 @@
       </w:r>
     </w:p>
     <w:bookmarkEnd w:id="24"/>
-    <w:bookmarkStart w:id="25" w:name="configuring-the-masterminter"/>
+    <w:bookmarkStart w:id="25" w:name="configuring-the-master-minter"/>
     <w:p>
       <w:pPr>
         <w:pStyle w:val="Heading1"/>
       </w:pPr>
       <w:r>
-        <w:t xml:space="preserve">Configuring the MasterMinter</w:t>
+        <w:t xml:space="preserve">Configuring the Master Minter</w:t>
       </w:r>
     </w:p>
     <w:p>
@@ -2309,13 +2309,13 @@
       </w:r>
     </w:p>
     <w:bookmarkEnd w:id="25"/>
-    <w:bookmarkStart w:id="26" w:name="masterminter-vs.-mintcontroller"/>
+    <w:bookmarkStart w:id="26" w:name="master-minter-vs.-mintcontroller"/>
     <w:p>
       <w:pPr>
         <w:pStyle w:val="Heading1"/>
       </w:pPr>
       <w:r>
-        <w:t xml:space="preserve">MasterMinter vs. MintController</w:t>
+        <w:t xml:space="preserve">Master Minter vs. MintController</w:t>
       </w:r>
     </w:p>
     <w:p>
@@ -2332,7 +2332,7 @@
         <w:rPr>
           <w:rStyle w:val="VerbatimChar"/>
         </w:rPr>
-        <w:t xml:space="preserve">MasterMinter</w:t>
+        <w:t xml:space="preserve">Master Minter</w:t>
       </w:r>
       <w:r>
         <w:t xml:space="preserve"> </w:t>

</xml_diff>